<commit_message>
The last update of documentation
</commit_message>
<xml_diff>
--- a/Dokumentacja.docx
+++ b/Dokumentacja.docx
@@ -3333,36 +3333,43 @@
       <w:pPr>
         <w:rPr>
           <w:noProof/>
-          <w:lang w:val="pl-PL"/>
-        </w:rPr>
-      </w:pPr>
-    </w:p>
-    <w:p>
-      <w:pPr>
-        <w:rPr>
-          <w:rFonts w:ascii="Times New Roman" w:hAnsi="Times New Roman" w:cs="Times New Roman"/>
-          <w:sz w:val="28"/>
-          <w:szCs w:val="28"/>
-          <w:lang w:val="pl-PL"/>
-        </w:rPr>
-      </w:pPr>
-      <w:r>
+        </w:rPr>
+      </w:pPr>
+    </w:p>
+    <w:p>
+      <w:pPr>
         <w:rPr>
           <w:noProof/>
+          <w:lang w:val="pl-PL"/>
+        </w:rPr>
+      </w:pPr>
+    </w:p>
+    <w:p>
+      <w:pPr>
+        <w:rPr>
+          <w:rFonts w:ascii="Times New Roman" w:hAnsi="Times New Roman" w:cs="Times New Roman"/>
+          <w:sz w:val="28"/>
+          <w:szCs w:val="28"/>
+          <w:lang w:val="pl-PL"/>
+        </w:rPr>
+      </w:pPr>
+      <w:r>
+        <w:rPr>
+          <w:noProof/>
         </w:rPr>
         <w:drawing>
-          <wp:anchor distT="0" distB="0" distL="114300" distR="114300" simplePos="0" relativeHeight="251658240" behindDoc="1" locked="0" layoutInCell="1" allowOverlap="1" wp14:anchorId="2388E104" wp14:editId="6C515A84">
+          <wp:anchor distT="0" distB="0" distL="114300" distR="114300" simplePos="0" relativeHeight="251660288" behindDoc="0" locked="0" layoutInCell="1" allowOverlap="1" wp14:anchorId="5C7E03C0" wp14:editId="26E756B0">
             <wp:simplePos x="0" y="0"/>
             <wp:positionH relativeFrom="column">
-              <wp:posOffset>1531571</wp:posOffset>
+              <wp:posOffset>635</wp:posOffset>
             </wp:positionH>
             <wp:positionV relativeFrom="paragraph">
-              <wp:posOffset>2851785</wp:posOffset>
+              <wp:posOffset>2898775</wp:posOffset>
             </wp:positionV>
-            <wp:extent cx="2497015" cy="3381209"/>
-            <wp:effectExtent l="0" t="0" r="0" b="0"/>
-            <wp:wrapNone/>
-            <wp:docPr id="3" name="Obraz 3"/>
+            <wp:extent cx="5643880" cy="2964815"/>
+            <wp:effectExtent l="0" t="0" r="0" b="6985"/>
+            <wp:wrapSquare wrapText="bothSides"/>
+            <wp:docPr id="1" name="Obraz 1"/>
             <wp:cNvGraphicFramePr>
               <a:graphicFrameLocks xmlns:a="http://schemas.openxmlformats.org/drawingml/2006/main" noChangeAspect="1"/>
             </wp:cNvGraphicFramePr>
@@ -3381,13 +3388,13 @@
                         </a:ext>
                       </a:extLst>
                     </a:blip>
-                    <a:srcRect l="-1" t="3983" r="61959"/>
+                    <a:srcRect t="4061" r="1494"/>
                     <a:stretch/>
                   </pic:blipFill>
                   <pic:spPr bwMode="auto">
                     <a:xfrm>
                       <a:off x="0" y="0"/>
-                      <a:ext cx="2497015" cy="3381209"/>
+                      <a:ext cx="5643880" cy="2964815"/>
                     </a:xfrm>
                     <a:prstGeom prst="rect">
                       <a:avLst/>
@@ -3418,7 +3425,7 @@
           <w:noProof/>
         </w:rPr>
         <w:drawing>
-          <wp:anchor distT="0" distB="0" distL="114300" distR="114300" simplePos="0" relativeHeight="251659264" behindDoc="0" locked="0" layoutInCell="1" allowOverlap="1" wp14:anchorId="163A2044" wp14:editId="58A9480A">
+          <wp:anchor distT="0" distB="0" distL="114300" distR="114300" simplePos="0" relativeHeight="251659264" behindDoc="0" locked="0" layoutInCell="1" allowOverlap="1" wp14:anchorId="163A2044" wp14:editId="4864B09C">
             <wp:simplePos x="0" y="0"/>
             <wp:positionH relativeFrom="column">
               <wp:posOffset>2780860</wp:posOffset>

</xml_diff>